<commit_message>
Update cover page with group and dataset details
</commit_message>
<xml_diff>
--- a/7COM1079_Final report_template.docx
+++ b/7COM1079_Final report_template.docx
@@ -136,42 +136,81 @@
         </w:rPr>
         <w:t>:</w:t>
       </w:r>
-    </w:p>
-    <w:p>
-      <w:pPr>
-        <w:rPr>
-          <w:rFonts w:eastAsia="Times New Roman" w:cs="Times New Roman"/>
-        </w:rPr>
-      </w:pPr>
-    </w:p>
-    <w:p>
-      <w:pPr>
-        <w:rPr>
-          <w:rFonts w:eastAsia="Times New Roman" w:cs="Times New Roman"/>
-        </w:rPr>
-      </w:pPr>
-      <w:r>
-        <w:rPr>
-          <w:rFonts w:eastAsia="Times New Roman" w:cs="Times New Roman"/>
-        </w:rPr>
-        <w:t xml:space="preserve">Dataset number: </w:t>
-      </w:r>
-      <w:r>
-        <w:rPr>
-          <w:rFonts w:eastAsia="Times New Roman" w:cs="Times New Roman"/>
-        </w:rPr>
-        <w:t>IBM HR Analytics Employee Attrition Dataset</w:t>
-      </w:r>
-    </w:p>
-    <w:p>
-      <w:pPr>
-        <w:rPr>
-          <w:rFonts w:eastAsia="Times New Roman" w:cs="Times New Roman"/>
-        </w:rPr>
-      </w:pPr>
-    </w:p>
-    <w:p>
-      <w:pPr>
+      <w:r>
+        <w:rPr>
+          <w:rFonts w:eastAsia="Times New Roman" w:cs="Times New Roman"/>
+        </w:rPr>
+        <w:t xml:space="preserve"> </w:t>
+      </w:r>
+      <w:r>
+        <w:rPr>
+          <w:rFonts w:eastAsia="Times New Roman" w:cs="Times New Roman"/>
+          <w:b/>
+          <w:bCs/>
+        </w:rPr>
+        <w:t>A47</w:t>
+      </w:r>
+    </w:p>
+    <w:p>
+      <w:pPr>
+        <w:rPr>
+          <w:rFonts w:eastAsia="Times New Roman" w:cs="Times New Roman"/>
+        </w:rPr>
+      </w:pPr>
+    </w:p>
+    <w:p>
+      <w:pPr>
+        <w:rPr>
+          <w:rFonts w:eastAsia="Times New Roman" w:cs="Times New Roman"/>
+        </w:rPr>
+      </w:pPr>
+      <w:r>
+        <w:rPr>
+          <w:rFonts w:eastAsia="Times New Roman" w:cs="Times New Roman"/>
+        </w:rPr>
+        <w:t>Dataset number:</w:t>
+      </w:r>
+      <w:r>
+        <w:rPr>
+          <w:rFonts w:eastAsia="Times New Roman" w:cs="Times New Roman"/>
+        </w:rPr>
+        <w:t xml:space="preserve"> </w:t>
+      </w:r>
+      <w:r>
+        <w:rPr>
+          <w:rFonts w:eastAsia="Times New Roman" w:cs="Times New Roman"/>
+          <w:b/>
+          <w:bCs/>
+        </w:rPr>
+        <w:t>DS228 –</w:t>
+      </w:r>
+      <w:r>
+        <w:rPr>
+          <w:rFonts w:eastAsia="Times New Roman" w:cs="Times New Roman"/>
+          <w:b/>
+          <w:bCs/>
+        </w:rPr>
+        <w:t xml:space="preserve"> </w:t>
+      </w:r>
+      <w:r>
+        <w:rPr>
+          <w:rFonts w:eastAsia="Times New Roman" w:cs="Times New Roman"/>
+          <w:b/>
+          <w:bCs/>
+        </w:rPr>
+        <w:t>Employee Attrition Dataset</w:t>
+      </w:r>
+    </w:p>
+    <w:p>
+      <w:pPr>
+        <w:rPr>
+          <w:rFonts w:eastAsia="Times New Roman" w:cs="Times New Roman"/>
+        </w:rPr>
+      </w:pPr>
+    </w:p>
+    <w:p>
+      <w:pPr>
+        <w:jc w:val="left"/>
         <w:rPr>
           <w:rFonts w:eastAsia="Times New Roman" w:cs="Times New Roman"/>
           <w:i/>
@@ -193,72 +232,78 @@
       <w:r>
         <w:rPr>
           <w:rFonts w:eastAsia="Times New Roman" w:cs="Times New Roman"/>
-          <w:i/>
-          <w:highlight w:val="yellow"/>
-        </w:rPr>
-        <w:t>[Name and ID of submitting student</w:t>
-      </w:r>
-      <w:r>
-        <w:rPr>
-          <w:rFonts w:eastAsia="Times New Roman" w:cs="Times New Roman"/>
-          <w:i/>
-          <w:highlight w:val="yellow"/>
-        </w:rPr>
-        <w:t xml:space="preserve"> first</w:t>
-      </w:r>
-      <w:r>
-        <w:rPr>
-          <w:rFonts w:eastAsia="Times New Roman" w:cs="Times New Roman"/>
-          <w:i/>
-          <w:highlight w:val="yellow"/>
-        </w:rPr>
-        <w:t>],</w:t>
-      </w:r>
-      <w:r>
-        <w:rPr>
-          <w:rFonts w:eastAsia="Times New Roman" w:cs="Times New Roman"/>
-          <w:i/>
-        </w:rPr>
-        <w:t xml:space="preserve"> </w:t>
-      </w:r>
-    </w:p>
-    <w:p>
-      <w:pPr>
-        <w:ind w:left="720"/>
-        <w:rPr>
-          <w:rFonts w:eastAsia="Times New Roman" w:cs="Times New Roman"/>
-          <w:i/>
-          <w:highlight w:val="yellow"/>
-        </w:rPr>
-      </w:pPr>
-      <w:r>
-        <w:rPr>
-          <w:rFonts w:eastAsia="Times New Roman" w:cs="Times New Roman"/>
-          <w:i/>
-        </w:rPr>
-        <w:t xml:space="preserve">      </w:t>
-      </w:r>
-      <w:r>
-        <w:rPr>
-          <w:rFonts w:eastAsia="Times New Roman" w:cs="Times New Roman"/>
-          <w:i/>
-        </w:rPr>
-        <w:t xml:space="preserve"> </w:t>
-      </w:r>
-      <w:r>
-        <w:rPr>
-          <w:rFonts w:eastAsia="Times New Roman" w:cs="Times New Roman"/>
-          <w:i/>
-        </w:rPr>
-        <w:t xml:space="preserve">  </w:t>
-      </w:r>
-      <w:r>
-        <w:rPr>
-          <w:rFonts w:eastAsia="Times New Roman" w:cs="Times New Roman"/>
-          <w:i/>
-          <w:highlight w:val="yellow"/>
-        </w:rPr>
-        <w:t>[Name and ID of other group members]</w:t>
+        </w:rPr>
+        <w:br/>
+      </w:r>
+      <w:r>
+        <w:rPr>
+          <w:rFonts w:eastAsia="Times New Roman" w:cs="Times New Roman"/>
+          <w:b/>
+          <w:bCs/>
+        </w:rPr>
+        <w:t>Ataullah – 24065617</w:t>
+      </w:r>
+      <w:r>
+        <w:rPr>
+          <w:rFonts w:eastAsia="Times New Roman" w:cs="Times New Roman"/>
+        </w:rPr>
+        <w:br/>
+      </w:r>
+      <w:r>
+        <w:rPr>
+          <w:rFonts w:eastAsia="Times New Roman" w:cs="Times New Roman"/>
+          <w:b/>
+          <w:bCs/>
+        </w:rPr>
+        <w:t>Ali Iqbal – 24065620</w:t>
+      </w:r>
+      <w:r>
+        <w:rPr>
+          <w:rFonts w:eastAsia="Times New Roman" w:cs="Times New Roman"/>
+        </w:rPr>
+        <w:br/>
+      </w:r>
+      <w:r>
+        <w:rPr>
+          <w:rFonts w:eastAsia="Times New Roman" w:cs="Times New Roman"/>
+          <w:b/>
+          <w:bCs/>
+        </w:rPr>
+        <w:t>Muhammad Asim – 24078558</w:t>
+      </w:r>
+      <w:r>
+        <w:rPr>
+          <w:rFonts w:eastAsia="Times New Roman" w:cs="Times New Roman"/>
+        </w:rPr>
+        <w:br/>
+      </w:r>
+      <w:r>
+        <w:rPr>
+          <w:rFonts w:eastAsia="Times New Roman" w:cs="Times New Roman"/>
+          <w:b/>
+          <w:bCs/>
+        </w:rPr>
+        <w:t>Ahmed Yar – 24091488</w:t>
+      </w:r>
+      <w:r>
+        <w:rPr>
+          <w:rFonts w:eastAsia="Times New Roman" w:cs="Times New Roman"/>
+        </w:rPr>
+        <w:br/>
+      </w:r>
+      <w:r>
+        <w:rPr>
+          <w:rFonts w:eastAsia="Times New Roman" w:cs="Times New Roman"/>
+          <w:b/>
+          <w:bCs/>
+        </w:rPr>
+        <w:t>Nouman Akbar – 24085130</w:t>
+      </w:r>
+      <w:r>
+        <w:rPr>
+          <w:rFonts w:eastAsia="Times New Roman" w:cs="Times New Roman"/>
+        </w:rPr>
+        <w:cr/>
       </w:r>
     </w:p>
     <w:p>
@@ -2926,23 +2971,7 @@
                 <w:rFonts w:cs="Times New Roman"/>
                 <w:noProof/>
               </w:rPr>
-              <w:t>Appen</w:t>
-            </w:r>
-            <w:r>
-              <w:rPr>
-                <w:rStyle w:val="Hyperlink"/>
-                <w:rFonts w:cs="Times New Roman"/>
-                <w:noProof/>
-              </w:rPr>
-              <w:t>d</w:t>
-            </w:r>
-            <w:r>
-              <w:rPr>
-                <w:rStyle w:val="Hyperlink"/>
-                <w:rFonts w:cs="Times New Roman"/>
-                <w:noProof/>
-              </w:rPr>
-              <w:t>ices</w:t>
+              <w:t>Appendices</w:t>
             </w:r>
             <w:r>
               <w:rPr>

</xml_diff>